<commit_message>
Update Alpha aiJobsOS 0.1
</commit_message>
<xml_diff>
--- a/Prompt_ntJobsOs_ntjobsapp.docx
+++ b/Prompt_ntJobsOs_ntjobsapp.docx
@@ -395,53 +395,6 @@
           <w:ilvl w:val="0"/>
           <w:numId w:val="1"/>
         </w:numPr>
-        <w:rPr>
-          <w:lang w:val="en-US"/>
-        </w:rPr>
-      </w:pPr>
-      <w:proofErr w:type="spellStart"/>
-      <w:r>
-        <w:rPr>
-          <w:lang w:val="en-US"/>
-        </w:rPr>
-        <w:t>dictPrint</w:t>
-      </w:r>
-      <w:proofErr w:type="spellEnd"/>
-      <w:r>
-        <w:rPr>
-          <w:lang w:val="en-US"/>
-        </w:rPr>
-        <w:t>=</w:t>
-      </w:r>
-      <w:proofErr w:type="spellStart"/>
-      <w:r>
-        <w:rPr>
-          <w:lang w:val="en-US"/>
-        </w:rPr>
-        <w:t>Istanza</w:t>
-      </w:r>
-      <w:proofErr w:type="spellEnd"/>
-      <w:r>
-        <w:rPr>
-          <w:lang w:val="en-US"/>
-        </w:rPr>
-        <w:t xml:space="preserve"> </w:t>
-      </w:r>
-      <w:proofErr w:type="spellStart"/>
-      <w:r>
-        <w:rPr>
-          <w:lang w:val="en-US"/>
-        </w:rPr>
-        <w:t>aiSysys</w:t>
-      </w:r>
-      <w:proofErr w:type="spellEnd"/>
-    </w:p>
-    <w:p>
-      <w:pPr>
-        <w:numPr>
-          <w:ilvl w:val="0"/>
-          <w:numId w:val="1"/>
-        </w:numPr>
       </w:pPr>
       <w:proofErr w:type="spellStart"/>
       <w:r>
@@ -807,7 +760,6 @@
         </w:numPr>
       </w:pPr>
       <w:r>
-        <w:lastRenderedPageBreak/>
         <w:t xml:space="preserve">Si occupa di eseguire </w:t>
       </w:r>
       <w:r>
@@ -833,6 +785,7 @@
         </w:numPr>
       </w:pPr>
       <w:r>
+        <w:lastRenderedPageBreak/>
         <w:t xml:space="preserve">Esegui il metodo </w:t>
       </w:r>
       <w:proofErr w:type="spellStart"/>
@@ -1446,16 +1399,19 @@
     <w:p/>
     <w:p>
       <w:r>
+        <w:t xml:space="preserve">Utilizza la variabile </w:t>
+      </w:r>
+      <w:proofErr w:type="spellStart"/>
+      <w:r>
+        <w:t>sResult</w:t>
+      </w:r>
+      <w:proofErr w:type="spellEnd"/>
+      <w:r>
+        <w:t xml:space="preserve"> per memorizzare come stringa lo stato delle elaborazioni che ritorna </w:t>
+      </w:r>
+      <w:r>
         <w:lastRenderedPageBreak/>
-        <w:t xml:space="preserve">Utilizza la variabile </w:t>
-      </w:r>
-      <w:proofErr w:type="spellStart"/>
-      <w:r>
-        <w:t>sResult</w:t>
-      </w:r>
-      <w:proofErr w:type="spellEnd"/>
-      <w:r>
-        <w:t xml:space="preserve"> per memorizzare come stringa lo stato delle elaborazioni che ritorna alla fine</w:t>
+        <w:t>alla fine</w:t>
       </w:r>
       <w:r>
         <w:t>.</w:t>
@@ -2577,8 +2533,70 @@
         </w:numPr>
       </w:pPr>
       <w:r>
+        <w:t xml:space="preserve">In </w:t>
+      </w:r>
+      <w:proofErr w:type="spellStart"/>
+      <w:r>
+        <w:t>dictTemp</w:t>
+      </w:r>
+      <w:proofErr w:type="spellEnd"/>
+      <w:r>
+        <w:t>, c</w:t>
+      </w:r>
+      <w:r>
+        <w:t>i deve essere la</w:t>
+      </w:r>
+      <w:r>
+        <w:t xml:space="preserve"> chiave</w:t>
+      </w:r>
+      <w:r>
+        <w:t xml:space="preserve"> “COMMAND”. </w:t>
+      </w:r>
+    </w:p>
+    <w:p>
+      <w:pPr>
+        <w:numPr>
+          <w:ilvl w:val="2"/>
+          <w:numId w:val="1"/>
+        </w:numPr>
+      </w:pPr>
+      <w:r>
         <w:lastRenderedPageBreak/>
-        <w:t xml:space="preserve">In </w:t>
+        <w:t xml:space="preserve">Se non si verifica queste condizione, </w:t>
+      </w:r>
+      <w:r>
+        <w:t xml:space="preserve">accoda a </w:t>
+      </w:r>
+      <w:proofErr w:type="spellStart"/>
+      <w:r>
+        <w:t>sResult</w:t>
+      </w:r>
+      <w:proofErr w:type="spellEnd"/>
+      <w:r>
+        <w:t xml:space="preserve"> la stringa </w:t>
+      </w:r>
+      <w:r>
+        <w:t>”Per questa sezione COMMAND non presente: “ + valore d</w:t>
+      </w:r>
+      <w:r>
+        <w:t>ella chiave</w:t>
+      </w:r>
+      <w:r>
+        <w:t xml:space="preserve"> + Invio.</w:t>
+      </w:r>
+    </w:p>
+    <w:p>
+      <w:pPr>
+        <w:numPr>
+          <w:ilvl w:val="1"/>
+          <w:numId w:val="1"/>
+        </w:numPr>
+      </w:pPr>
+      <w:r>
+        <w:t xml:space="preserve">Se </w:t>
+      </w:r>
+      <w:r>
+        <w:t xml:space="preserve">in </w:t>
       </w:r>
       <w:proofErr w:type="spellStart"/>
       <w:r>
@@ -2586,16 +2604,19 @@
       </w:r>
       <w:proofErr w:type="spellEnd"/>
       <w:r>
-        <w:t>, c</w:t>
-      </w:r>
-      <w:r>
-        <w:t>i deve essere la</w:t>
+        <w:t xml:space="preserve">, </w:t>
+      </w:r>
+      <w:r>
+        <w:t>ci sono uno o più</w:t>
       </w:r>
       <w:r>
         <w:t xml:space="preserve"> chiave</w:t>
       </w:r>
       <w:r>
-        <w:t xml:space="preserve"> “COMMAND”. </w:t>
+        <w:t xml:space="preserve"> che cominciano per “FILE.”</w:t>
+      </w:r>
+      <w:r>
+        <w:t>:</w:t>
       </w:r>
     </w:p>
     <w:p>
@@ -2606,10 +2627,154 @@
         </w:numPr>
       </w:pPr>
       <w:r>
-        <w:t xml:space="preserve">Se non si verifica queste condizione, </w:t>
-      </w:r>
-      <w:r>
-        <w:t xml:space="preserve">accoda a </w:t>
+        <w:t>Per ogni chiave che inizia per “FILE.”</w:t>
+      </w:r>
+    </w:p>
+    <w:p>
+      <w:pPr>
+        <w:numPr>
+          <w:ilvl w:val="3"/>
+          <w:numId w:val="1"/>
+        </w:numPr>
+      </w:pPr>
+      <w:r>
+        <w:t>E</w:t>
+      </w:r>
+      <w:r>
+        <w:t xml:space="preserve">strai in </w:t>
+      </w:r>
+      <w:proofErr w:type="spellStart"/>
+      <w:r>
+        <w:t>sFile</w:t>
+      </w:r>
+      <w:proofErr w:type="spellEnd"/>
+      <w:r>
+        <w:t xml:space="preserve"> il nome</w:t>
+      </w:r>
+      <w:r>
+        <w:t xml:space="preserve"> </w:t>
+      </w:r>
+      <w:r>
+        <w:t>del file</w:t>
+      </w:r>
+    </w:p>
+    <w:p>
+      <w:pPr>
+        <w:numPr>
+          <w:ilvl w:val="3"/>
+          <w:numId w:val="1"/>
+        </w:numPr>
+      </w:pPr>
+      <w:r>
+        <w:t xml:space="preserve">Ripulisci </w:t>
+      </w:r>
+      <w:proofErr w:type="spellStart"/>
+      <w:r>
+        <w:t>sFile</w:t>
+      </w:r>
+      <w:proofErr w:type="spellEnd"/>
+      <w:r>
+        <w:t xml:space="preserve"> da eventuali </w:t>
+      </w:r>
+      <w:proofErr w:type="spellStart"/>
+      <w:r>
+        <w:t>path</w:t>
+      </w:r>
+      <w:proofErr w:type="spellEnd"/>
+      <w:r>
+        <w:t xml:space="preserve"> precedenti, </w:t>
+      </w:r>
+      <w:proofErr w:type="spellStart"/>
+      <w:r>
+        <w:t>sFile</w:t>
+      </w:r>
+      <w:proofErr w:type="spellEnd"/>
+      <w:r>
+        <w:t xml:space="preserve"> non deve avere nomi di </w:t>
+      </w:r>
+      <w:proofErr w:type="spellStart"/>
+      <w:r>
+        <w:t>path</w:t>
+      </w:r>
+      <w:proofErr w:type="spellEnd"/>
+      <w:r>
+        <w:t xml:space="preserve"> precedenti</w:t>
+      </w:r>
+    </w:p>
+    <w:p>
+      <w:pPr>
+        <w:numPr>
+          <w:ilvl w:val="3"/>
+          <w:numId w:val="1"/>
+        </w:numPr>
+      </w:pPr>
+      <w:r>
+        <w:t>V</w:t>
+      </w:r>
+      <w:r>
+        <w:t xml:space="preserve">erifica che </w:t>
+      </w:r>
+      <w:r>
+        <w:t xml:space="preserve">il file </w:t>
+      </w:r>
+      <w:proofErr w:type="spellStart"/>
+      <w:r>
+        <w:t>sFile</w:t>
+      </w:r>
+      <w:proofErr w:type="spellEnd"/>
+      <w:r>
+        <w:t xml:space="preserve"> esist</w:t>
+      </w:r>
+      <w:r>
+        <w:t>e.</w:t>
+      </w:r>
+      <w:r>
+        <w:t xml:space="preserve"> </w:t>
+      </w:r>
+    </w:p>
+    <w:p>
+      <w:pPr>
+        <w:numPr>
+          <w:ilvl w:val="3"/>
+          <w:numId w:val="1"/>
+        </w:numPr>
+      </w:pPr>
+      <w:r>
+        <w:t>Se non si verifica</w:t>
+      </w:r>
+      <w:r>
+        <w:t xml:space="preserve"> </w:t>
+      </w:r>
+      <w:r>
+        <w:t>la</w:t>
+      </w:r>
+      <w:r>
+        <w:t xml:space="preserve"> condizione</w:t>
+      </w:r>
+      <w:r>
+        <w:t xml:space="preserve"> di esistenza del file </w:t>
+      </w:r>
+      <w:proofErr w:type="spellStart"/>
+      <w:r>
+        <w:t>sFile</w:t>
+      </w:r>
+      <w:proofErr w:type="spellEnd"/>
+      <w:r>
+        <w:t xml:space="preserve"> nella cartella corrente:</w:t>
+      </w:r>
+      <w:r>
+        <w:t xml:space="preserve"> </w:t>
+      </w:r>
+    </w:p>
+    <w:p>
+      <w:pPr>
+        <w:numPr>
+          <w:ilvl w:val="4"/>
+          <w:numId w:val="1"/>
+        </w:numPr>
+      </w:pPr>
+      <w:r>
+        <w:t xml:space="preserve">accoda </w:t>
       </w:r>
       <w:proofErr w:type="spellStart"/>
       <w:r>
@@ -2617,284 +2782,252 @@
       </w:r>
       <w:proofErr w:type="spellEnd"/>
       <w:r>
-        <w:t xml:space="preserve"> la stringa </w:t>
-      </w:r>
-      <w:r>
-        <w:t>”Per questa sezione COMMAND non presente: “ + valore d</w:t>
-      </w:r>
-      <w:r>
-        <w:t>ella chiave</w:t>
-      </w:r>
-      <w:r>
-        <w:t xml:space="preserve"> + Invio.</w:t>
-      </w:r>
-    </w:p>
-    <w:p>
-      <w:pPr>
+        <w:t xml:space="preserve"> </w:t>
+      </w:r>
+      <w:r>
+        <w:t xml:space="preserve">la stringa </w:t>
+      </w:r>
+      <w:r>
+        <w:t xml:space="preserve"> “File richiesto non presente</w:t>
+      </w:r>
+      <w:r>
+        <w:t xml:space="preserve"> </w:t>
+      </w:r>
+      <w:r>
+        <w:t xml:space="preserve">” + </w:t>
+      </w:r>
+      <w:proofErr w:type="spellStart"/>
+      <w:r>
+        <w:t>sFile</w:t>
+      </w:r>
+      <w:proofErr w:type="spellEnd"/>
+      <w:r>
+        <w:t xml:space="preserve"> + Invio, </w:t>
+      </w:r>
+    </w:p>
+    <w:p>
+      <w:pPr>
+        <w:numPr>
+          <w:ilvl w:val="4"/>
+          <w:numId w:val="1"/>
+        </w:numPr>
+      </w:pPr>
+      <w:r>
+        <w:t>Ma</w:t>
+      </w:r>
+      <w:r>
+        <w:t xml:space="preserve"> non uscire, aspetta la fine del ciclo</w:t>
+      </w:r>
+      <w:r>
+        <w:t xml:space="preserve"> di verifica di tutte le chiavi che iniziano per “FILE.”</w:t>
+      </w:r>
+    </w:p>
+    <w:p>
+      <w:pPr>
+        <w:pStyle w:val="Paragrafoelenco"/>
+        <w:numPr>
+          <w:ilvl w:val="0"/>
+          <w:numId w:val="1"/>
+        </w:numPr>
+      </w:pPr>
+      <w:r>
+        <w:t xml:space="preserve">Se </w:t>
+      </w:r>
+      <w:proofErr w:type="spellStart"/>
+      <w:r>
+        <w:t>sResult</w:t>
+      </w:r>
+      <w:proofErr w:type="spellEnd"/>
+      <w:r>
+        <w:t>=””:</w:t>
+      </w:r>
+    </w:p>
+    <w:p>
+      <w:pPr>
+        <w:pStyle w:val="Paragrafoelenco"/>
         <w:numPr>
           <w:ilvl w:val="1"/>
           <w:numId w:val="1"/>
         </w:numPr>
       </w:pPr>
       <w:r>
-        <w:t xml:space="preserve">Se </w:t>
-      </w:r>
-      <w:r>
-        <w:t xml:space="preserve">in </w:t>
-      </w:r>
-      <w:proofErr w:type="spellStart"/>
-      <w:r>
-        <w:t>dictTemp</w:t>
-      </w:r>
-      <w:proofErr w:type="spellEnd"/>
-      <w:r>
+        <w:t>Per ogni chiave (</w:t>
+      </w:r>
+      <w:proofErr w:type="spellStart"/>
+      <w:r>
+        <w:t>sKey</w:t>
+      </w:r>
+      <w:proofErr w:type="spellEnd"/>
+      <w:r>
+        <w:t xml:space="preserve">) di self. </w:t>
+      </w:r>
+      <w:proofErr w:type="spellStart"/>
+      <w:r>
+        <w:t>dictJobs</w:t>
+      </w:r>
+      <w:proofErr w:type="spellEnd"/>
+    </w:p>
+    <w:p>
+      <w:pPr>
+        <w:pStyle w:val="Paragrafoelenco"/>
+        <w:numPr>
+          <w:ilvl w:val="2"/>
+          <w:numId w:val="1"/>
+        </w:numPr>
+      </w:pPr>
+      <w:r>
+        <w:t xml:space="preserve">Scrivi: “Sezione: “ + </w:t>
+      </w:r>
+      <w:proofErr w:type="spellStart"/>
+      <w:r>
+        <w:t>sKey</w:t>
+      </w:r>
+      <w:proofErr w:type="spellEnd"/>
+    </w:p>
+    <w:p>
+      <w:pPr>
+        <w:numPr>
+          <w:ilvl w:val="2"/>
+          <w:numId w:val="1"/>
+        </w:numPr>
+        <w:rPr>
+          <w:lang w:val="en-US"/>
+        </w:rPr>
+      </w:pPr>
+      <w:proofErr w:type="spellStart"/>
+      <w:r>
+        <w:rPr>
+          <w:lang w:val="en-US"/>
+        </w:rPr>
+        <w:t>Esegui</w:t>
+      </w:r>
+      <w:proofErr w:type="spellEnd"/>
+      <w:r>
+        <w:rPr>
+          <w:lang w:val="en-US"/>
+        </w:rPr>
+        <w:t xml:space="preserve"> </w:t>
+      </w:r>
+      <w:proofErr w:type="spellStart"/>
+      <w:r>
+        <w:rPr>
+          <w:lang w:val="en-US"/>
+        </w:rPr>
+        <w:t>self.dictJobs</w:t>
+      </w:r>
+      <w:proofErr w:type="spellEnd"/>
+      <w:r>
+        <w:rPr>
+          <w:lang w:val="en-US"/>
+        </w:rPr>
+        <w:t>[</w:t>
+      </w:r>
+      <w:proofErr w:type="spellStart"/>
+      <w:r>
+        <w:rPr>
+          <w:lang w:val="en-US"/>
+        </w:rPr>
+        <w:t>sKey</w:t>
+      </w:r>
+      <w:proofErr w:type="spellEnd"/>
+      <w:r>
+        <w:rPr>
+          <w:lang w:val="en-US"/>
+        </w:rPr>
+        <w:t>]</w:t>
+      </w:r>
+      <w:r>
+        <w:rPr>
+          <w:lang w:val="en-US"/>
+        </w:rPr>
+        <w:t>=</w:t>
+      </w:r>
+      <w:proofErr w:type="spellStart"/>
+      <w:r>
+        <w:rPr>
+          <w:lang w:val="en-US"/>
+        </w:rPr>
+        <w:t>copia</w:t>
+      </w:r>
+      <w:proofErr w:type="spellEnd"/>
+      <w:r>
+        <w:rPr>
+          <w:lang w:val="en-US"/>
+        </w:rPr>
+        <w:t xml:space="preserve"> di </w:t>
+      </w:r>
+      <w:proofErr w:type="spellStart"/>
+      <w:r>
+        <w:rPr>
+          <w:lang w:val="en-US"/>
+        </w:rPr>
+        <w:t>aiSys.ExpandDict</w:t>
+      </w:r>
+      <w:proofErr w:type="spellEnd"/>
+      <w:r>
+        <w:rPr>
+          <w:lang w:val="en-US"/>
+        </w:rPr>
+        <w:t>(</w:t>
+      </w:r>
+      <w:proofErr w:type="spellStart"/>
+      <w:r>
+        <w:rPr>
+          <w:lang w:val="en-US"/>
+        </w:rPr>
+        <w:t>self.dictJobs</w:t>
+      </w:r>
+      <w:proofErr w:type="spellEnd"/>
+      <w:r>
+        <w:rPr>
+          <w:lang w:val="en-US"/>
+        </w:rPr>
+        <w:t>[</w:t>
+      </w:r>
+      <w:proofErr w:type="spellStart"/>
+      <w:r>
+        <w:rPr>
+          <w:lang w:val="en-US"/>
+        </w:rPr>
+        <w:t>sKey</w:t>
+      </w:r>
+      <w:proofErr w:type="spellEnd"/>
+      <w:r>
+        <w:rPr>
+          <w:lang w:val="en-US"/>
+        </w:rPr>
+        <w:t>]</w:t>
+      </w:r>
+      <w:r>
+        <w:rPr>
+          <w:lang w:val="en-US"/>
+        </w:rPr>
         <w:t xml:space="preserve">, </w:t>
       </w:r>
-      <w:r>
-        <w:t>ci sono uno o più</w:t>
-      </w:r>
-      <w:r>
-        <w:t xml:space="preserve"> chiave</w:t>
-      </w:r>
-      <w:r>
-        <w:t xml:space="preserve"> che cominciano per “FILE.”</w:t>
-      </w:r>
-      <w:r>
-        <w:t>:</w:t>
-      </w:r>
-    </w:p>
-    <w:p>
-      <w:pPr>
+      <w:proofErr w:type="spellStart"/>
+      <w:r>
+        <w:rPr>
+          <w:lang w:val="en-US"/>
+        </w:rPr>
+        <w:t>self.dictJobs</w:t>
+      </w:r>
+      <w:proofErr w:type="spellEnd"/>
+      <w:r>
+        <w:rPr>
+          <w:lang w:val="en-US"/>
+        </w:rPr>
+        <w:t>[“CONFIG”])</w:t>
+      </w:r>
+    </w:p>
+    <w:p>
+      <w:pPr>
+        <w:pStyle w:val="Paragrafoelenco"/>
         <w:numPr>
           <w:ilvl w:val="2"/>
           <w:numId w:val="1"/>
         </w:numPr>
       </w:pPr>
       <w:r>
-        <w:t>Per ogni chiave che inizia per “FILE.”</w:t>
-      </w:r>
-    </w:p>
-    <w:p>
-      <w:pPr>
-        <w:numPr>
-          <w:ilvl w:val="3"/>
-          <w:numId w:val="1"/>
-        </w:numPr>
-      </w:pPr>
-      <w:r>
-        <w:t>E</w:t>
-      </w:r>
-      <w:r>
-        <w:t xml:space="preserve">strai in </w:t>
-      </w:r>
-      <w:proofErr w:type="spellStart"/>
-      <w:r>
-        <w:t>sFile</w:t>
-      </w:r>
-      <w:proofErr w:type="spellEnd"/>
-      <w:r>
-        <w:t xml:space="preserve"> il nome</w:t>
-      </w:r>
-      <w:r>
-        <w:t xml:space="preserve"> </w:t>
-      </w:r>
-      <w:r>
-        <w:t>del file</w:t>
-      </w:r>
-    </w:p>
-    <w:p>
-      <w:pPr>
-        <w:numPr>
-          <w:ilvl w:val="3"/>
-          <w:numId w:val="1"/>
-        </w:numPr>
-      </w:pPr>
-      <w:r>
-        <w:t xml:space="preserve">Ripulisci </w:t>
-      </w:r>
-      <w:proofErr w:type="spellStart"/>
-      <w:r>
-        <w:t>sFile</w:t>
-      </w:r>
-      <w:proofErr w:type="spellEnd"/>
-      <w:r>
-        <w:t xml:space="preserve"> da eventuali </w:t>
-      </w:r>
-      <w:proofErr w:type="spellStart"/>
-      <w:r>
-        <w:t>path</w:t>
-      </w:r>
-      <w:proofErr w:type="spellEnd"/>
-      <w:r>
-        <w:t xml:space="preserve"> precedenti, </w:t>
-      </w:r>
-      <w:proofErr w:type="spellStart"/>
-      <w:r>
-        <w:t>sFile</w:t>
-      </w:r>
-      <w:proofErr w:type="spellEnd"/>
-      <w:r>
-        <w:t xml:space="preserve"> non deve avere nomi di </w:t>
-      </w:r>
-      <w:proofErr w:type="spellStart"/>
-      <w:r>
-        <w:t>path</w:t>
-      </w:r>
-      <w:proofErr w:type="spellEnd"/>
-      <w:r>
-        <w:t xml:space="preserve"> precedenti</w:t>
-      </w:r>
-    </w:p>
-    <w:p>
-      <w:pPr>
-        <w:numPr>
-          <w:ilvl w:val="3"/>
-          <w:numId w:val="1"/>
-        </w:numPr>
-      </w:pPr>
-      <w:r>
-        <w:t>V</w:t>
-      </w:r>
-      <w:r>
-        <w:t xml:space="preserve">erifica che </w:t>
-      </w:r>
-      <w:r>
-        <w:t xml:space="preserve">il file </w:t>
-      </w:r>
-      <w:proofErr w:type="spellStart"/>
-      <w:r>
-        <w:t>sFile</w:t>
-      </w:r>
-      <w:proofErr w:type="spellEnd"/>
-      <w:r>
-        <w:t xml:space="preserve"> esist</w:t>
-      </w:r>
-      <w:r>
-        <w:t>e.</w:t>
-      </w:r>
-      <w:r>
-        <w:t xml:space="preserve"> </w:t>
-      </w:r>
-    </w:p>
-    <w:p>
-      <w:pPr>
-        <w:numPr>
-          <w:ilvl w:val="3"/>
-          <w:numId w:val="1"/>
-        </w:numPr>
-      </w:pPr>
-      <w:r>
-        <w:t>Se non si verifica</w:t>
-      </w:r>
-      <w:r>
-        <w:t xml:space="preserve"> </w:t>
-      </w:r>
-      <w:r>
-        <w:t>la</w:t>
-      </w:r>
-      <w:r>
-        <w:t xml:space="preserve"> condizione</w:t>
-      </w:r>
-      <w:r>
-        <w:t xml:space="preserve"> di esistenza del file </w:t>
-      </w:r>
-      <w:proofErr w:type="spellStart"/>
-      <w:r>
-        <w:t>sFile</w:t>
-      </w:r>
-      <w:proofErr w:type="spellEnd"/>
-      <w:r>
-        <w:t xml:space="preserve"> nella cartella corrente:</w:t>
-      </w:r>
-      <w:r>
-        <w:t xml:space="preserve"> </w:t>
-      </w:r>
-    </w:p>
-    <w:p>
-      <w:pPr>
-        <w:numPr>
-          <w:ilvl w:val="4"/>
-          <w:numId w:val="1"/>
-        </w:numPr>
-      </w:pPr>
-      <w:r>
-        <w:t xml:space="preserve">accoda </w:t>
-      </w:r>
-      <w:proofErr w:type="spellStart"/>
-      <w:r>
-        <w:t>sResult</w:t>
-      </w:r>
-      <w:proofErr w:type="spellEnd"/>
-      <w:r>
-        <w:t xml:space="preserve"> </w:t>
-      </w:r>
-      <w:r>
-        <w:t xml:space="preserve">la stringa </w:t>
-      </w:r>
-      <w:r>
-        <w:t xml:space="preserve"> “File richiesto non presente</w:t>
-      </w:r>
-      <w:r>
-        <w:t xml:space="preserve"> </w:t>
-      </w:r>
-      <w:r>
-        <w:t xml:space="preserve">” + </w:t>
-      </w:r>
-      <w:proofErr w:type="spellStart"/>
-      <w:r>
-        <w:t>sFile</w:t>
-      </w:r>
-      <w:proofErr w:type="spellEnd"/>
-      <w:r>
-        <w:t xml:space="preserve"> + Invio, </w:t>
-      </w:r>
-    </w:p>
-    <w:p>
-      <w:pPr>
-        <w:numPr>
-          <w:ilvl w:val="4"/>
-          <w:numId w:val="1"/>
-        </w:numPr>
-      </w:pPr>
-      <w:r>
-        <w:t>Ma</w:t>
-      </w:r>
-      <w:r>
-        <w:t xml:space="preserve"> non uscire, aspetta la fine del ciclo</w:t>
-      </w:r>
-      <w:r>
-        <w:t xml:space="preserve"> di verifica di tutte le chiavi che iniziano per “FILE.”</w:t>
-      </w:r>
-    </w:p>
-    <w:p>
-      <w:pPr>
-        <w:pStyle w:val="Paragrafoelenco"/>
-        <w:numPr>
-          <w:ilvl w:val="0"/>
-          <w:numId w:val="1"/>
-        </w:numPr>
-      </w:pPr>
-      <w:r>
-        <w:t xml:space="preserve"> Se </w:t>
-      </w:r>
-      <w:proofErr w:type="spellStart"/>
-      <w:r>
-        <w:t>sResult</w:t>
-      </w:r>
-      <w:proofErr w:type="spellEnd"/>
-      <w:r>
-        <w:t>=””:</w:t>
-      </w:r>
-    </w:p>
-    <w:p>
-      <w:pPr>
-        <w:pStyle w:val="Paragrafoelenco"/>
-        <w:numPr>
-          <w:ilvl w:val="1"/>
-          <w:numId w:val="1"/>
-        </w:numPr>
-      </w:pPr>
-      <w:r>
         <w:t xml:space="preserve">Esegui </w:t>
       </w:r>
       <w:proofErr w:type="spellStart"/>
@@ -2911,7 +3044,18 @@
       </w:r>
       <w:proofErr w:type="spellEnd"/>
       <w:r>
-        <w:t>(“CONFIG”)</w:t>
+        <w:t>[</w:t>
+      </w:r>
+      <w:proofErr w:type="spellStart"/>
+      <w:r>
+        <w:t>sKey</w:t>
+      </w:r>
+      <w:proofErr w:type="spellEnd"/>
+      <w:r>
+        <w:t>]</w:t>
+      </w:r>
+      <w:r>
+        <w:t>)</w:t>
       </w:r>
     </w:p>
     <w:p>
@@ -3492,147 +3636,10 @@
     </w:p>
     <w:p>
       <w:pPr>
-        <w:ind w:left="360"/>
-        <w:rPr>
-          <w:lang w:val="en-US"/>
-        </w:rPr>
-      </w:pPr>
-    </w:p>
-    <w:p>
-      <w:pPr>
-        <w:ind w:left="360"/>
-      </w:pPr>
-      <w:r>
-        <w:t>Conclusione:</w:t>
-      </w:r>
-    </w:p>
-    <w:p>
-      <w:pPr>
-        <w:numPr>
-          <w:ilvl w:val="0"/>
-          <w:numId w:val="1"/>
-        </w:numPr>
-        <w:rPr>
-          <w:lang w:val="en-US"/>
-        </w:rPr>
-      </w:pPr>
-      <w:r>
-        <w:rPr>
-          <w:lang w:val="en-US"/>
-        </w:rPr>
-        <w:t xml:space="preserve">Se </w:t>
-      </w:r>
-      <w:proofErr w:type="spellStart"/>
-      <w:r>
-        <w:rPr>
-          <w:lang w:val="en-US"/>
-        </w:rPr>
-        <w:t>sResult</w:t>
-      </w:r>
-      <w:proofErr w:type="spellEnd"/>
-      <w:r>
-        <w:rPr>
-          <w:lang w:val="en-US"/>
-        </w:rPr>
-        <w:t>=””:</w:t>
-      </w:r>
-    </w:p>
-    <w:p>
-      <w:pPr>
-        <w:numPr>
-          <w:ilvl w:val="1"/>
-          <w:numId w:val="1"/>
-        </w:numPr>
-        <w:rPr>
-          <w:lang w:val="en-US"/>
-        </w:rPr>
-      </w:pPr>
-      <w:proofErr w:type="spellStart"/>
-      <w:r>
-        <w:rPr>
-          <w:lang w:val="en-US"/>
-        </w:rPr>
-        <w:t>Esegui</w:t>
-      </w:r>
-      <w:proofErr w:type="spellEnd"/>
-      <w:r>
-        <w:rPr>
-          <w:lang w:val="en-US"/>
-        </w:rPr>
-        <w:t xml:space="preserve"> </w:t>
-      </w:r>
-      <w:proofErr w:type="spellStart"/>
-      <w:r>
-        <w:rPr>
-          <w:lang w:val="en-US"/>
-        </w:rPr>
-        <w:t>aiSys.Expand</w:t>
-      </w:r>
-      <w:r>
-        <w:rPr>
-          <w:lang w:val="en-US"/>
-        </w:rPr>
-        <w:t>Dict</w:t>
-      </w:r>
-      <w:proofErr w:type="spellEnd"/>
-      <w:r>
-        <w:rPr>
-          <w:lang w:val="en-US"/>
-        </w:rPr>
-        <w:t>(</w:t>
-      </w:r>
-      <w:proofErr w:type="spellStart"/>
-      <w:r>
-        <w:rPr>
-          <w:lang w:val="en-US"/>
-        </w:rPr>
-        <w:t>self.dictJobs</w:t>
-      </w:r>
-      <w:proofErr w:type="spellEnd"/>
-      <w:r>
-        <w:rPr>
-          <w:lang w:val="en-US"/>
-        </w:rPr>
-        <w:t xml:space="preserve">, </w:t>
-      </w:r>
-      <w:proofErr w:type="spellStart"/>
-      <w:r>
-        <w:rPr>
-          <w:lang w:val="en-US"/>
-        </w:rPr>
-        <w:t>self.dict</w:t>
-      </w:r>
-      <w:r>
-        <w:rPr>
-          <w:lang w:val="en-US"/>
-        </w:rPr>
-        <w:t>Jobs</w:t>
-      </w:r>
-      <w:proofErr w:type="spellEnd"/>
-      <w:r>
-        <w:rPr>
-          <w:lang w:val="en-US"/>
-        </w:rPr>
-        <w:t>[</w:t>
-      </w:r>
-      <w:r>
-        <w:rPr>
-          <w:lang w:val="en-US"/>
-        </w:rPr>
-        <w:t>“CONFIG”</w:t>
-      </w:r>
-      <w:r>
-        <w:rPr>
-          <w:lang w:val="en-US"/>
-        </w:rPr>
-        <w:t>]</w:t>
-      </w:r>
-      <w:r>
-        <w:rPr>
-          <w:lang w:val="en-US"/>
-        </w:rPr>
-        <w:t>)</w:t>
-      </w:r>
+        <w:rPr>
+          <w:lang w:val="en-US"/>
+        </w:rPr>
+      </w:pPr>
     </w:p>
     <w:p>
       <w:pPr>

</xml_diff>